<commit_message>
Modificacion casos de uso Casos de uso corregidos
</commit_message>
<xml_diff>
--- a/Casos de Uso Applzheimer/CU-01 Registrar Usuario.docx
+++ b/Casos de Uso Applzheimer/CU-01 Registrar Usuario.docx
@@ -509,7 +509,6 @@
             <w:r>
               <w:rPr>
                 <w:rFonts w:ascii="Arial" w:hAnsi="Arial" w:cs="Arial"/>
-                <w:color w:val="FF0000"/>
                 <w:sz w:val="24"/>
               </w:rPr>
               <w:t xml:space="preserve">Entradas </w:t>
@@ -518,7 +517,6 @@
             <w:r>
               <w:rPr>
                 <w:rFonts w:ascii="Arial" w:hAnsi="Arial" w:cs="Arial"/>
-                <w:color w:val="FF0000"/>
                 <w:sz w:val="24"/>
               </w:rPr>
               <w:t>RestFul</w:t>
@@ -541,9 +539,8 @@
             <w:r>
               <w:rPr>
                 <w:rFonts w:ascii="Arial" w:hAnsi="Arial" w:cs="Arial"/>
-                <w:color w:val="FF0000"/>
-              </w:rPr>
-              <w:t>Necesita de un usuario y una contraseña.</w:t>
+              </w:rPr>
+              <w:t>Nombres, Apellidos, fecha de nacimiento, genero, nombre de usuario, contraseña</w:t>
             </w:r>
           </w:p>
         </w:tc>
@@ -570,7 +567,6 @@
             <w:r>
               <w:rPr>
                 <w:rFonts w:ascii="Arial" w:hAnsi="Arial" w:cs="Arial"/>
-                <w:color w:val="FF0000"/>
                 <w:sz w:val="24"/>
               </w:rPr>
               <w:t xml:space="preserve">Salidas </w:t>
@@ -579,7 +575,6 @@
             <w:r>
               <w:rPr>
                 <w:rFonts w:ascii="Arial" w:hAnsi="Arial" w:cs="Arial"/>
-                <w:color w:val="FF0000"/>
                 <w:sz w:val="24"/>
               </w:rPr>
               <w:t>RestFul</w:t>
@@ -602,9 +597,20 @@
             <w:r>
               <w:rPr>
                 <w:rFonts w:ascii="Arial" w:hAnsi="Arial" w:cs="Arial"/>
-                <w:color w:val="FF0000"/>
-              </w:rPr>
-              <w:t xml:space="preserve">Todos los datos del usuario. Nombre, contraseña, correo, carrera. </w:t>
+              </w:rPr>
+              <w:t xml:space="preserve">La información del usuario almacenada en la base </w:t>
+            </w:r>
+            <w:r>
+              <w:rPr>
+                <w:rFonts w:ascii="Arial" w:hAnsi="Arial" w:cs="Arial"/>
+              </w:rPr>
+              <w:t>d</w:t>
+            </w:r>
+            <w:r>
+              <w:rPr>
+                <w:rFonts w:ascii="Arial" w:hAnsi="Arial" w:cs="Arial"/>
+              </w:rPr>
+              <w:t>e datos y el id asignado</w:t>
             </w:r>
           </w:p>
         </w:tc>
@@ -823,13 +829,7 @@
               <w:rPr>
                 <w:rFonts w:ascii="Arial" w:hAnsi="Arial" w:cs="Arial"/>
               </w:rPr>
-              <w:t xml:space="preserve">diligencia el formulario con sus datos: </w:t>
-            </w:r>
-            <w:r>
-              <w:rPr>
-                <w:rFonts w:ascii="Arial" w:hAnsi="Arial" w:cs="Arial"/>
-              </w:rPr>
-              <w:t xml:space="preserve">Nombres, Apellidos, fecha de nacimiento, genero, </w:t>
+              <w:t xml:space="preserve">diligencia el formulario con sus datos: Nombres, Apellidos, fecha de nacimiento, genero, </w:t>
             </w:r>
             <w:r>
               <w:rPr>
@@ -920,62 +920,79 @@
               <w:rPr>
                 <w:rFonts w:ascii="Arial" w:hAnsi="Arial" w:cs="Arial"/>
               </w:rPr>
-              <w:t xml:space="preserve"> por el usuario y </w:t>
-            </w:r>
-            <w:r>
-              <w:rPr>
-                <w:rFonts w:ascii="Arial" w:hAnsi="Arial" w:cs="Arial"/>
-                <w:color w:val="FF0000"/>
-              </w:rPr>
-              <w:t>verifica que</w:t>
-            </w:r>
-            <w:r>
-              <w:rPr>
-                <w:rFonts w:ascii="Arial" w:hAnsi="Arial" w:cs="Arial"/>
-                <w:color w:val="FF0000"/>
+              <w:t xml:space="preserve"> por el </w:t>
+            </w:r>
+            <w:r>
+              <w:rPr>
+                <w:rFonts w:ascii="Arial" w:hAnsi="Arial" w:cs="Arial"/>
+              </w:rPr>
+              <w:t>usuario y verifica que</w:t>
+            </w:r>
+            <w:r>
+              <w:rPr>
+                <w:rFonts w:ascii="Arial" w:hAnsi="Arial" w:cs="Arial"/>
               </w:rPr>
               <w:t xml:space="preserve"> no </w:t>
             </w:r>
             <w:r>
               <w:rPr>
                 <w:rFonts w:ascii="Arial" w:hAnsi="Arial" w:cs="Arial"/>
-                <w:color w:val="FF0000"/>
               </w:rPr>
               <w:t>esté</w:t>
             </w:r>
             <w:r>
               <w:rPr>
                 <w:rFonts w:ascii="Arial" w:hAnsi="Arial" w:cs="Arial"/>
-                <w:color w:val="FF0000"/>
               </w:rPr>
               <w:t xml:space="preserve"> registrado</w:t>
             </w:r>
             <w:r>
               <w:rPr>
                 <w:rFonts w:ascii="Arial" w:hAnsi="Arial" w:cs="Arial"/>
-                <w:color w:val="FF0000"/>
-              </w:rPr>
-              <w:t xml:space="preserve"> otro bajo </w:t>
-            </w:r>
-            <w:r>
-              <w:rPr>
-                <w:rFonts w:ascii="Arial" w:hAnsi="Arial" w:cs="Arial"/>
-                <w:color w:val="FF0000"/>
-              </w:rPr>
-              <w:t>el mismo correo electrónico</w:t>
-            </w:r>
-            <w:r>
-              <w:rPr>
-                <w:rFonts w:ascii="Arial" w:hAnsi="Arial" w:cs="Arial"/>
-                <w:color w:val="FF0000"/>
-              </w:rPr>
-              <w:t xml:space="preserve"> y que no se repita el nombre de usuario</w:t>
-            </w:r>
-            <w:r>
-              <w:rPr>
-                <w:rFonts w:ascii="Arial" w:hAnsi="Arial" w:cs="Arial"/>
-              </w:rPr>
-              <w:t>. si no existe, crea el usuario nuevo en la aplicación</w:t>
+              </w:rPr>
+              <w:t xml:space="preserve"> otro bajo el mismo correo electrónico y que no se repita el nombre de usuario. </w:t>
+            </w:r>
+            <w:r>
+              <w:rPr>
+                <w:rFonts w:ascii="Arial" w:hAnsi="Arial" w:cs="Arial"/>
+              </w:rPr>
+              <w:t>S</w:t>
+            </w:r>
+            <w:r>
+              <w:rPr>
+                <w:rFonts w:ascii="Arial" w:hAnsi="Arial" w:cs="Arial"/>
+              </w:rPr>
+              <w:t xml:space="preserve">i no existe, crea el usuario nuevo en la </w:t>
+            </w:r>
+            <w:r>
+              <w:rPr>
+                <w:rFonts w:ascii="Arial" w:hAnsi="Arial" w:cs="Arial"/>
+              </w:rPr>
+              <w:t>aplicación</w:t>
+            </w:r>
+            <w:r>
+              <w:rPr>
+                <w:rFonts w:ascii="Arial" w:hAnsi="Arial" w:cs="Arial"/>
+              </w:rPr>
+              <w:t>. Redirige al usuario a</w:t>
+            </w:r>
+            <w:r>
+              <w:rPr>
+                <w:rFonts w:ascii="Arial" w:hAnsi="Arial" w:cs="Arial"/>
+              </w:rPr>
+              <w:t>l caso de uso</w:t>
+            </w:r>
+            <w:r>
+              <w:rPr>
+                <w:rFonts w:ascii="Arial" w:hAnsi="Arial" w:cs="Arial"/>
+              </w:rPr>
+              <w:t xml:space="preserve"> </w:t>
+            </w:r>
+            <w:r>
+              <w:rPr>
+                <w:rFonts w:ascii="Arial" w:hAnsi="Arial" w:cs="Arial"/>
+              </w:rPr>
+              <w:t>CU-03 Mostrar Novedades</w:t>
             </w:r>
           </w:p>
         </w:tc>
@@ -1264,6 +1281,14 @@
                 <w:rFonts w:ascii="Arial" w:hAnsi="Arial" w:cs="Arial"/>
               </w:rPr>
             </w:pPr>
+            <w:r>
+              <w:rPr>
+                <w:rFonts w:ascii="Arial" w:hAnsi="Arial" w:cs="Arial"/>
+              </w:rPr>
+              <w:t>La interfaz gráfica debe asegurar la facilidad de uso del registro de usuario</w:t>
+            </w:r>
+            <w:bookmarkStart w:id="0" w:name="_GoBack"/>
+            <w:bookmarkEnd w:id="0"/>
           </w:p>
         </w:tc>
       </w:tr>
@@ -1307,8 +1332,6 @@
                 <w:rFonts w:ascii="Arial" w:hAnsi="Arial" w:cs="Arial"/>
               </w:rPr>
             </w:pPr>
-            <w:bookmarkStart w:id="0" w:name="_GoBack"/>
-            <w:bookmarkEnd w:id="0"/>
           </w:p>
         </w:tc>
       </w:tr>

</xml_diff>